<commit_message>
added JavaDoc images and linked in README.md and index.html
</commit_message>
<xml_diff>
--- a/assets/documents/Narrative 1.docx
+++ b/assets/documents/Narrative 1.docx
@@ -400,6 +400,129 @@
         </w:rPr>
         <w:t xml:space="preserve"> look forward to future artifact enhancements. </w:t>
       </w:r>
+    </w:p>
+    <w:p>
+      <w:pPr>
+        <w:spacing w:line="480" w:lineRule="auto"/>
+        <w:ind w:firstLine="720"/>
+        <w:rPr>
+          <w:rFonts w:ascii="Times New Roman" w:hAnsi="Times New Roman" w:cs="Times New Roman"/>
+          <w:sz w:val="24"/>
+          <w:szCs w:val="24"/>
+        </w:rPr>
+      </w:pPr>
+      <w:r>
+        <w:rPr>
+          <w:rFonts w:ascii="Times New Roman" w:hAnsi="Times New Roman" w:cs="Times New Roman"/>
+          <w:sz w:val="24"/>
+          <w:szCs w:val="24"/>
+        </w:rPr>
+        <w:t xml:space="preserve">Throughout this </w:t>
+      </w:r>
+      <w:proofErr w:type="gramStart"/>
+      <w:r>
+        <w:rPr>
+          <w:rFonts w:ascii="Times New Roman" w:hAnsi="Times New Roman" w:cs="Times New Roman"/>
+          <w:sz w:val="24"/>
+          <w:szCs w:val="24"/>
+        </w:rPr>
+        <w:t>enhancement</w:t>
+      </w:r>
+      <w:proofErr w:type="gramEnd"/>
+      <w:r>
+        <w:rPr>
+          <w:rFonts w:ascii="Times New Roman" w:hAnsi="Times New Roman" w:cs="Times New Roman"/>
+          <w:sz w:val="24"/>
+          <w:szCs w:val="24"/>
+        </w:rPr>
+        <w:t>, I have met the following course outcomes:</w:t>
+      </w:r>
+    </w:p>
+    <w:p>
+      <w:pPr>
+        <w:numPr>
+          <w:ilvl w:val="0"/>
+          <w:numId w:val="2"/>
+        </w:numPr>
+        <w:rPr>
+          <w:rFonts w:ascii="Times New Roman" w:hAnsi="Times New Roman" w:cs="Times New Roman"/>
+          <w:sz w:val="24"/>
+          <w:szCs w:val="24"/>
+        </w:rPr>
+      </w:pPr>
+      <w:r>
+        <w:rPr>
+          <w:rFonts w:ascii="Times New Roman" w:hAnsi="Times New Roman" w:cs="Times New Roman"/>
+          <w:sz w:val="24"/>
+          <w:szCs w:val="24"/>
+        </w:rPr>
+        <w:t>Employ strategies for building collaborative environments that enable diverse audiences to support organizational decision making in the field of computer science</w:t>
+      </w:r>
+    </w:p>
+    <w:p>
+      <w:pPr>
+        <w:numPr>
+          <w:ilvl w:val="0"/>
+          <w:numId w:val="2"/>
+        </w:numPr>
+        <w:rPr>
+          <w:rFonts w:ascii="Times New Roman" w:hAnsi="Times New Roman" w:cs="Times New Roman"/>
+          <w:sz w:val="24"/>
+          <w:szCs w:val="24"/>
+        </w:rPr>
+      </w:pPr>
+      <w:r>
+        <w:rPr>
+          <w:rFonts w:ascii="Times New Roman" w:hAnsi="Times New Roman" w:cs="Times New Roman"/>
+          <w:sz w:val="24"/>
+          <w:szCs w:val="24"/>
+        </w:rPr>
+        <w:t>Design, develop, and deliver professional-quality oral, written, and visual communications that are coherent, technically sound, and appropriately adapted to specific audiences and contexts</w:t>
+      </w:r>
+    </w:p>
+    <w:p>
+      <w:pPr>
+        <w:numPr>
+          <w:ilvl w:val="0"/>
+          <w:numId w:val="2"/>
+        </w:numPr>
+        <w:rPr>
+          <w:rFonts w:ascii="Times New Roman" w:hAnsi="Times New Roman" w:cs="Times New Roman"/>
+          <w:sz w:val="24"/>
+          <w:szCs w:val="24"/>
+        </w:rPr>
+      </w:pPr>
+      <w:r>
+        <w:rPr>
+          <w:rFonts w:ascii="Times New Roman" w:hAnsi="Times New Roman" w:cs="Times New Roman"/>
+          <w:sz w:val="24"/>
+          <w:szCs w:val="24"/>
+        </w:rPr>
+        <w:t>Demonstrate an ability to use well-founded and innovative techniques, skills, and tools in computing practices for the purpose of implementing computer solutions that deliver value and accomplish industry-specific goals</w:t>
+      </w:r>
+    </w:p>
+    <w:p>
+      <w:pPr>
+        <w:numPr>
+          <w:ilvl w:val="0"/>
+          <w:numId w:val="2"/>
+        </w:numPr>
+      </w:pPr>
+      <w:r>
+        <w:lastRenderedPageBreak/>
+        <w:t>Develop a security mindset that anticipates adversarial exploits in software architecture and designs to expose potential vulnerabilities, mitigate design flaws, and ensure privacy and enhanced security of data and resources</w:t>
+      </w:r>
+    </w:p>
+    <w:p>
+      <w:pPr>
+        <w:spacing w:line="480" w:lineRule="auto"/>
+        <w:ind w:firstLine="720"/>
+        <w:rPr>
+          <w:rFonts w:ascii="Times New Roman" w:hAnsi="Times New Roman" w:cs="Times New Roman"/>
+          <w:sz w:val="24"/>
+          <w:szCs w:val="24"/>
+        </w:rPr>
+      </w:pPr>
     </w:p>
     <w:sectPr>
       <w:pgSz w:w="12240" w:h="15840"/>
@@ -526,8 +649,152 @@
       </w:pPr>
     </w:lvl>
   </w:abstractNum>
+  <w:abstractNum w:abstractNumId="1" w15:restartNumberingAfterBreak="0">
+    <w:nsid w:val="61053888"/>
+    <w:multiLevelType w:val="multilevel"/>
+    <w:tmpl w:val="41C0C4B6"/>
+    <w:lvl w:ilvl="0">
+      <w:start w:val="1"/>
+      <w:numFmt w:val="bullet"/>
+      <w:lvlText w:val=""/>
+      <w:lvlJc w:val="left"/>
+      <w:pPr>
+        <w:tabs>
+          <w:tab w:val="num" w:pos="1980"/>
+        </w:tabs>
+        <w:ind w:left="1980" w:hanging="360"/>
+      </w:pPr>
+      <w:rPr>
+        <w:rFonts w:ascii="Symbol" w:hAnsi="Symbol" w:hint="default"/>
+        <w:sz w:val="20"/>
+      </w:rPr>
+    </w:lvl>
+    <w:lvl w:ilvl="1">
+      <w:start w:val="1"/>
+      <w:numFmt w:val="upperRoman"/>
+      <w:lvlText w:val="%2."/>
+      <w:lvlJc w:val="left"/>
+      <w:pPr>
+        <w:tabs>
+          <w:tab w:val="num" w:pos="2700"/>
+        </w:tabs>
+        <w:ind w:left="2700" w:hanging="360"/>
+      </w:pPr>
+      <w:rPr>
+        <w:rFonts w:asciiTheme="minorHAnsi" w:eastAsiaTheme="minorHAnsi" w:hAnsiTheme="minorHAnsi" w:cstheme="minorBidi"/>
+        <w:sz w:val="20"/>
+      </w:rPr>
+    </w:lvl>
+    <w:lvl w:ilvl="2">
+      <w:start w:val="1"/>
+      <w:numFmt w:val="upperRoman"/>
+      <w:lvlText w:val="%3."/>
+      <w:lvlJc w:val="left"/>
+      <w:pPr>
+        <w:ind w:left="3780" w:hanging="720"/>
+      </w:pPr>
+      <w:rPr>
+        <w:rFonts w:hint="default"/>
+      </w:rPr>
+    </w:lvl>
+    <w:lvl w:ilvl="3">
+      <w:start w:val="1"/>
+      <w:numFmt w:val="bullet"/>
+      <w:lvlText w:val="-"/>
+      <w:lvlJc w:val="left"/>
+      <w:pPr>
+        <w:ind w:left="4140" w:hanging="360"/>
+      </w:pPr>
+      <w:rPr>
+        <w:rFonts w:ascii="Aptos" w:eastAsiaTheme="minorHAnsi" w:hAnsi="Aptos" w:cstheme="minorBidi" w:hint="default"/>
+      </w:rPr>
+    </w:lvl>
+    <w:lvl w:ilvl="4" w:tentative="1">
+      <w:start w:val="1"/>
+      <w:numFmt w:val="bullet"/>
+      <w:lvlText w:val=""/>
+      <w:lvlJc w:val="left"/>
+      <w:pPr>
+        <w:tabs>
+          <w:tab w:val="num" w:pos="4860"/>
+        </w:tabs>
+        <w:ind w:left="4860" w:hanging="360"/>
+      </w:pPr>
+      <w:rPr>
+        <w:rFonts w:ascii="Symbol" w:hAnsi="Symbol" w:hint="default"/>
+        <w:sz w:val="20"/>
+      </w:rPr>
+    </w:lvl>
+    <w:lvl w:ilvl="5" w:tentative="1">
+      <w:start w:val="1"/>
+      <w:numFmt w:val="bullet"/>
+      <w:lvlText w:val=""/>
+      <w:lvlJc w:val="left"/>
+      <w:pPr>
+        <w:tabs>
+          <w:tab w:val="num" w:pos="5580"/>
+        </w:tabs>
+        <w:ind w:left="5580" w:hanging="360"/>
+      </w:pPr>
+      <w:rPr>
+        <w:rFonts w:ascii="Symbol" w:hAnsi="Symbol" w:hint="default"/>
+        <w:sz w:val="20"/>
+      </w:rPr>
+    </w:lvl>
+    <w:lvl w:ilvl="6" w:tentative="1">
+      <w:start w:val="1"/>
+      <w:numFmt w:val="bullet"/>
+      <w:lvlText w:val=""/>
+      <w:lvlJc w:val="left"/>
+      <w:pPr>
+        <w:tabs>
+          <w:tab w:val="num" w:pos="6300"/>
+        </w:tabs>
+        <w:ind w:left="6300" w:hanging="360"/>
+      </w:pPr>
+      <w:rPr>
+        <w:rFonts w:ascii="Symbol" w:hAnsi="Symbol" w:hint="default"/>
+        <w:sz w:val="20"/>
+      </w:rPr>
+    </w:lvl>
+    <w:lvl w:ilvl="7" w:tentative="1">
+      <w:start w:val="1"/>
+      <w:numFmt w:val="bullet"/>
+      <w:lvlText w:val=""/>
+      <w:lvlJc w:val="left"/>
+      <w:pPr>
+        <w:tabs>
+          <w:tab w:val="num" w:pos="7020"/>
+        </w:tabs>
+        <w:ind w:left="7020" w:hanging="360"/>
+      </w:pPr>
+      <w:rPr>
+        <w:rFonts w:ascii="Symbol" w:hAnsi="Symbol" w:hint="default"/>
+        <w:sz w:val="20"/>
+      </w:rPr>
+    </w:lvl>
+    <w:lvl w:ilvl="8" w:tentative="1">
+      <w:start w:val="1"/>
+      <w:numFmt w:val="bullet"/>
+      <w:lvlText w:val=""/>
+      <w:lvlJc w:val="left"/>
+      <w:pPr>
+        <w:tabs>
+          <w:tab w:val="num" w:pos="7740"/>
+        </w:tabs>
+        <w:ind w:left="7740" w:hanging="360"/>
+      </w:pPr>
+      <w:rPr>
+        <w:rFonts w:ascii="Symbol" w:hAnsi="Symbol" w:hint="default"/>
+        <w:sz w:val="20"/>
+      </w:rPr>
+    </w:lvl>
+  </w:abstractNum>
   <w:num w:numId="1" w16cid:durableId="1961184215">
     <w:abstractNumId w:val="0"/>
+  </w:num>
+  <w:num w:numId="2" w16cid:durableId="1575700635">
+    <w:abstractNumId w:val="1"/>
   </w:num>
 </w:numbering>
 </file>

</xml_diff>